<commit_message>
updated docker and code scripts
</commit_message>
<xml_diff>
--- a/integration-document.docx
+++ b/integration-document.docx
@@ -1077,7 +1077,7 @@
             </w:rPr>
             <w:fldChar w:fldCharType="separate"/>
           </w:r>
-          <w:hyperlink w:anchor="_Toc189677063" w:history="1">
+          <w:hyperlink w:anchor="_Toc189843534" w:history="1">
             <w:r>
               <w:rPr>
                 <w:rStyle w:val="Hyperlink"/>
@@ -1104,7 +1104,7 @@
                 <w:noProof/>
                 <w:webHidden/>
               </w:rPr>
-              <w:instrText xml:space="preserve"> PAGEREF _Toc189677063 \h </w:instrText>
+              <w:instrText xml:space="preserve"> PAGEREF _Toc189843534 \h </w:instrText>
             </w:r>
             <w:r>
               <w:rPr>
@@ -1151,7 +1151,7 @@
               <w14:ligatures w14:val="standardContextual"/>
             </w:rPr>
           </w:pPr>
-          <w:hyperlink w:anchor="_Toc189677064" w:history="1">
+          <w:hyperlink w:anchor="_Toc189843535" w:history="1">
             <w:r>
               <w:rPr>
                 <w:rStyle w:val="Hyperlink"/>
@@ -1178,7 +1178,7 @@
                 <w:noProof/>
                 <w:webHidden/>
               </w:rPr>
-              <w:instrText xml:space="preserve"> PAGEREF _Toc189677064 \h </w:instrText>
+              <w:instrText xml:space="preserve"> PAGEREF _Toc189843535 \h </w:instrText>
             </w:r>
             <w:r>
               <w:rPr>
@@ -1225,7 +1225,7 @@
               <w14:ligatures w14:val="standardContextual"/>
             </w:rPr>
           </w:pPr>
-          <w:hyperlink w:anchor="_Toc189677065" w:history="1">
+          <w:hyperlink w:anchor="_Toc189843536" w:history="1">
             <w:r>
               <w:rPr>
                 <w:rStyle w:val="Hyperlink"/>
@@ -1252,7 +1252,7 @@
                 <w:noProof/>
                 <w:webHidden/>
               </w:rPr>
-              <w:instrText xml:space="preserve"> PAGEREF _Toc189677065 \h </w:instrText>
+              <w:instrText xml:space="preserve"> PAGEREF _Toc189843536 \h </w:instrText>
             </w:r>
             <w:r>
               <w:rPr>
@@ -1299,7 +1299,7 @@
               <w14:ligatures w14:val="standardContextual"/>
             </w:rPr>
           </w:pPr>
-          <w:hyperlink w:anchor="_Toc189677066" w:history="1">
+          <w:hyperlink w:anchor="_Toc189843537" w:history="1">
             <w:r>
               <w:rPr>
                 <w:rStyle w:val="Hyperlink"/>
@@ -1326,7 +1326,7 @@
                 <w:noProof/>
                 <w:webHidden/>
               </w:rPr>
-              <w:instrText xml:space="preserve"> PAGEREF _Toc189677066 \h </w:instrText>
+              <w:instrText xml:space="preserve"> PAGEREF _Toc189843537 \h </w:instrText>
             </w:r>
             <w:r>
               <w:rPr>
@@ -1373,7 +1373,7 @@
               <w14:ligatures w14:val="standardContextual"/>
             </w:rPr>
           </w:pPr>
-          <w:hyperlink w:anchor="_Toc189677067" w:history="1">
+          <w:hyperlink w:anchor="_Toc189843538" w:history="1">
             <w:r>
               <w:rPr>
                 <w:rStyle w:val="Hyperlink"/>
@@ -1400,7 +1400,7 @@
                 <w:noProof/>
                 <w:webHidden/>
               </w:rPr>
-              <w:instrText xml:space="preserve"> PAGEREF _Toc189677067 \h </w:instrText>
+              <w:instrText xml:space="preserve"> PAGEREF _Toc189843538 \h </w:instrText>
             </w:r>
             <w:r>
               <w:rPr>
@@ -1447,7 +1447,7 @@
               <w14:ligatures w14:val="standardContextual"/>
             </w:rPr>
           </w:pPr>
-          <w:hyperlink w:anchor="_Toc189677068" w:history="1">
+          <w:hyperlink w:anchor="_Toc189843539" w:history="1">
             <w:r>
               <w:rPr>
                 <w:rStyle w:val="Hyperlink"/>
@@ -1474,7 +1474,7 @@
                 <w:noProof/>
                 <w:webHidden/>
               </w:rPr>
-              <w:instrText xml:space="preserve"> PAGEREF _Toc189677068 \h </w:instrText>
+              <w:instrText xml:space="preserve"> PAGEREF _Toc189843539 \h </w:instrText>
             </w:r>
             <w:r>
               <w:rPr>
@@ -1521,7 +1521,7 @@
               <w14:ligatures w14:val="standardContextual"/>
             </w:rPr>
           </w:pPr>
-          <w:hyperlink w:anchor="_Toc189677069" w:history="1">
+          <w:hyperlink w:anchor="_Toc189843540" w:history="1">
             <w:r>
               <w:rPr>
                 <w:rStyle w:val="Hyperlink"/>
@@ -1548,7 +1548,7 @@
                 <w:noProof/>
                 <w:webHidden/>
               </w:rPr>
-              <w:instrText xml:space="preserve"> PAGEREF _Toc189677069 \h </w:instrText>
+              <w:instrText xml:space="preserve"> PAGEREF _Toc189843540 \h </w:instrText>
             </w:r>
             <w:r>
               <w:rPr>
@@ -1595,7 +1595,7 @@
               <w14:ligatures w14:val="standardContextual"/>
             </w:rPr>
           </w:pPr>
-          <w:hyperlink w:anchor="_Toc189677070" w:history="1">
+          <w:hyperlink w:anchor="_Toc189843541" w:history="1">
             <w:r>
               <w:rPr>
                 <w:rStyle w:val="Hyperlink"/>
@@ -1622,7 +1622,7 @@
                 <w:noProof/>
                 <w:webHidden/>
               </w:rPr>
-              <w:instrText xml:space="preserve"> PAGEREF _Toc189677070 \h </w:instrText>
+              <w:instrText xml:space="preserve"> PAGEREF _Toc189843541 \h </w:instrText>
             </w:r>
             <w:r>
               <w:rPr>
@@ -1669,7 +1669,7 @@
               <w14:ligatures w14:val="standardContextual"/>
             </w:rPr>
           </w:pPr>
-          <w:hyperlink w:anchor="_Toc189677071" w:history="1">
+          <w:hyperlink w:anchor="_Toc189843542" w:history="1">
             <w:r>
               <w:rPr>
                 <w:rStyle w:val="Hyperlink"/>
@@ -1696,7 +1696,7 @@
                 <w:noProof/>
                 <w:webHidden/>
               </w:rPr>
-              <w:instrText xml:space="preserve"> PAGEREF _Toc189677071 \h </w:instrText>
+              <w:instrText xml:space="preserve"> PAGEREF _Toc189843542 \h </w:instrText>
             </w:r>
             <w:r>
               <w:rPr>
@@ -1743,7 +1743,7 @@
               <w14:ligatures w14:val="standardContextual"/>
             </w:rPr>
           </w:pPr>
-          <w:hyperlink w:anchor="_Toc189677072" w:history="1">
+          <w:hyperlink w:anchor="_Toc189843543" w:history="1">
             <w:r>
               <w:rPr>
                 <w:rStyle w:val="Hyperlink"/>
@@ -1770,7 +1770,7 @@
                 <w:noProof/>
                 <w:webHidden/>
               </w:rPr>
-              <w:instrText xml:space="preserve"> PAGEREF _Toc189677072 \h </w:instrText>
+              <w:instrText xml:space="preserve"> PAGEREF _Toc189843543 \h </w:instrText>
             </w:r>
             <w:r>
               <w:rPr>
@@ -1817,7 +1817,7 @@
               <w14:ligatures w14:val="standardContextual"/>
             </w:rPr>
           </w:pPr>
-          <w:hyperlink w:anchor="_Toc189677073" w:history="1">
+          <w:hyperlink w:anchor="_Toc189843544" w:history="1">
             <w:r>
               <w:rPr>
                 <w:rStyle w:val="Hyperlink"/>
@@ -1844,7 +1844,7 @@
                 <w:noProof/>
                 <w:webHidden/>
               </w:rPr>
-              <w:instrText xml:space="preserve"> PAGEREF _Toc189677073 \h </w:instrText>
+              <w:instrText xml:space="preserve"> PAGEREF _Toc189843544 \h </w:instrText>
             </w:r>
             <w:r>
               <w:rPr>
@@ -1891,7 +1891,7 @@
               <w14:ligatures w14:val="standardContextual"/>
             </w:rPr>
           </w:pPr>
-          <w:hyperlink w:anchor="_Toc189677074" w:history="1">
+          <w:hyperlink w:anchor="_Toc189843545" w:history="1">
             <w:r>
               <w:rPr>
                 <w:rStyle w:val="Hyperlink"/>
@@ -1918,7 +1918,7 @@
                 <w:noProof/>
                 <w:webHidden/>
               </w:rPr>
-              <w:instrText xml:space="preserve"> PAGEREF _Toc189677074 \h </w:instrText>
+              <w:instrText xml:space="preserve"> PAGEREF _Toc189843545 \h </w:instrText>
             </w:r>
             <w:r>
               <w:rPr>
@@ -1965,7 +1965,7 @@
               <w14:ligatures w14:val="standardContextual"/>
             </w:rPr>
           </w:pPr>
-          <w:hyperlink w:anchor="_Toc189677075" w:history="1">
+          <w:hyperlink w:anchor="_Toc189843546" w:history="1">
             <w:r>
               <w:rPr>
                 <w:rStyle w:val="Hyperlink"/>
@@ -1992,7 +1992,7 @@
                 <w:noProof/>
                 <w:webHidden/>
               </w:rPr>
-              <w:instrText xml:space="preserve"> PAGEREF _Toc189677075 \h </w:instrText>
+              <w:instrText xml:space="preserve"> PAGEREF _Toc189843546 \h </w:instrText>
             </w:r>
             <w:r>
               <w:rPr>
@@ -2039,7 +2039,7 @@
               <w14:ligatures w14:val="standardContextual"/>
             </w:rPr>
           </w:pPr>
-          <w:hyperlink w:anchor="_Toc189677076" w:history="1">
+          <w:hyperlink w:anchor="_Toc189843547" w:history="1">
             <w:r>
               <w:rPr>
                 <w:rStyle w:val="Hyperlink"/>
@@ -2066,7 +2066,7 @@
                 <w:noProof/>
                 <w:webHidden/>
               </w:rPr>
-              <w:instrText xml:space="preserve"> PAGEREF _Toc189677076 \h </w:instrText>
+              <w:instrText xml:space="preserve"> PAGEREF _Toc189843547 \h </w:instrText>
             </w:r>
             <w:r>
               <w:rPr>
@@ -2113,7 +2113,7 @@
               <w14:ligatures w14:val="standardContextual"/>
             </w:rPr>
           </w:pPr>
-          <w:hyperlink w:anchor="_Toc189677077" w:history="1">
+          <w:hyperlink w:anchor="_Toc189843548" w:history="1">
             <w:r>
               <w:rPr>
                 <w:rStyle w:val="Hyperlink"/>
@@ -2140,7 +2140,7 @@
                 <w:noProof/>
                 <w:webHidden/>
               </w:rPr>
-              <w:instrText xml:space="preserve"> PAGEREF _Toc189677077 \h </w:instrText>
+              <w:instrText xml:space="preserve"> PAGEREF _Toc189843548 \h </w:instrText>
             </w:r>
             <w:r>
               <w:rPr>
@@ -2187,7 +2187,7 @@
               <w14:ligatures w14:val="standardContextual"/>
             </w:rPr>
           </w:pPr>
-          <w:hyperlink w:anchor="_Toc189677078" w:history="1">
+          <w:hyperlink w:anchor="_Toc189843549" w:history="1">
             <w:r>
               <w:rPr>
                 <w:rStyle w:val="Hyperlink"/>
@@ -2214,7 +2214,7 @@
                 <w:noProof/>
                 <w:webHidden/>
               </w:rPr>
-              <w:instrText xml:space="preserve"> PAGEREF _Toc189677078 \h </w:instrText>
+              <w:instrText xml:space="preserve"> PAGEREF _Toc189843549 \h </w:instrText>
             </w:r>
             <w:r>
               <w:rPr>
@@ -2261,7 +2261,7 @@
               <w14:ligatures w14:val="standardContextual"/>
             </w:rPr>
           </w:pPr>
-          <w:hyperlink w:anchor="_Toc189677079" w:history="1">
+          <w:hyperlink w:anchor="_Toc189843550" w:history="1">
             <w:r>
               <w:rPr>
                 <w:rStyle w:val="Hyperlink"/>
@@ -2288,7 +2288,7 @@
                 <w:noProof/>
                 <w:webHidden/>
               </w:rPr>
-              <w:instrText xml:space="preserve"> PAGEREF _Toc189677079 \h </w:instrText>
+              <w:instrText xml:space="preserve"> PAGEREF _Toc189843550 \h </w:instrText>
             </w:r>
             <w:r>
               <w:rPr>
@@ -2335,7 +2335,7 @@
               <w14:ligatures w14:val="standardContextual"/>
             </w:rPr>
           </w:pPr>
-          <w:hyperlink w:anchor="_Toc189677080" w:history="1">
+          <w:hyperlink w:anchor="_Toc189843551" w:history="1">
             <w:r>
               <w:rPr>
                 <w:rStyle w:val="Hyperlink"/>
@@ -2362,7 +2362,7 @@
                 <w:noProof/>
                 <w:webHidden/>
               </w:rPr>
-              <w:instrText xml:space="preserve"> PAGEREF _Toc189677080 \h </w:instrText>
+              <w:instrText xml:space="preserve"> PAGEREF _Toc189843551 \h </w:instrText>
             </w:r>
             <w:r>
               <w:rPr>
@@ -2409,7 +2409,7 @@
               <w14:ligatures w14:val="standardContextual"/>
             </w:rPr>
           </w:pPr>
-          <w:hyperlink w:anchor="_Toc189677081" w:history="1">
+          <w:hyperlink w:anchor="_Toc189843552" w:history="1">
             <w:r>
               <w:rPr>
                 <w:rStyle w:val="Hyperlink"/>
@@ -2436,7 +2436,7 @@
                 <w:noProof/>
                 <w:webHidden/>
               </w:rPr>
-              <w:instrText xml:space="preserve"> PAGEREF _Toc189677081 \h </w:instrText>
+              <w:instrText xml:space="preserve"> PAGEREF _Toc189843552 \h </w:instrText>
             </w:r>
             <w:r>
               <w:rPr>
@@ -2483,7 +2483,7 @@
               <w14:ligatures w14:val="standardContextual"/>
             </w:rPr>
           </w:pPr>
-          <w:hyperlink w:anchor="_Toc189677082" w:history="1">
+          <w:hyperlink w:anchor="_Toc189843553" w:history="1">
             <w:r>
               <w:rPr>
                 <w:rStyle w:val="Hyperlink"/>
@@ -2510,7 +2510,7 @@
                 <w:noProof/>
                 <w:webHidden/>
               </w:rPr>
-              <w:instrText xml:space="preserve"> PAGEREF _Toc189677082 \h </w:instrText>
+              <w:instrText xml:space="preserve"> PAGEREF _Toc189843553 \h </w:instrText>
             </w:r>
             <w:r>
               <w:rPr>
@@ -2557,7 +2557,7 @@
               <w14:ligatures w14:val="standardContextual"/>
             </w:rPr>
           </w:pPr>
-          <w:hyperlink w:anchor="_Toc189677083" w:history="1">
+          <w:hyperlink w:anchor="_Toc189843554" w:history="1">
             <w:r>
               <w:rPr>
                 <w:rStyle w:val="Hyperlink"/>
@@ -2584,7 +2584,7 @@
                 <w:noProof/>
                 <w:webHidden/>
               </w:rPr>
-              <w:instrText xml:space="preserve"> PAGEREF _Toc189677083 \h </w:instrText>
+              <w:instrText xml:space="preserve"> PAGEREF _Toc189843554 \h </w:instrText>
             </w:r>
             <w:r>
               <w:rPr>
@@ -2631,7 +2631,7 @@
               <w14:ligatures w14:val="standardContextual"/>
             </w:rPr>
           </w:pPr>
-          <w:hyperlink w:anchor="_Toc189677084" w:history="1">
+          <w:hyperlink w:anchor="_Toc189843555" w:history="1">
             <w:r>
               <w:rPr>
                 <w:rStyle w:val="Hyperlink"/>
@@ -2658,7 +2658,7 @@
                 <w:noProof/>
                 <w:webHidden/>
               </w:rPr>
-              <w:instrText xml:space="preserve"> PAGEREF _Toc189677084 \h </w:instrText>
+              <w:instrText xml:space="preserve"> PAGEREF _Toc189843555 \h </w:instrText>
             </w:r>
             <w:r>
               <w:rPr>
@@ -2705,7 +2705,7 @@
               <w14:ligatures w14:val="standardContextual"/>
             </w:rPr>
           </w:pPr>
-          <w:hyperlink w:anchor="_Toc189677085" w:history="1">
+          <w:hyperlink w:anchor="_Toc189843556" w:history="1">
             <w:r>
               <w:rPr>
                 <w:rStyle w:val="Hyperlink"/>
@@ -2732,7 +2732,7 @@
                 <w:noProof/>
                 <w:webHidden/>
               </w:rPr>
-              <w:instrText xml:space="preserve"> PAGEREF _Toc189677085 \h </w:instrText>
+              <w:instrText xml:space="preserve"> PAGEREF _Toc189843556 \h </w:instrText>
             </w:r>
             <w:r>
               <w:rPr>
@@ -2779,7 +2779,7 @@
               <w14:ligatures w14:val="standardContextual"/>
             </w:rPr>
           </w:pPr>
-          <w:hyperlink w:anchor="_Toc189677086" w:history="1">
+          <w:hyperlink w:anchor="_Toc189843557" w:history="1">
             <w:r>
               <w:rPr>
                 <w:rStyle w:val="Hyperlink"/>
@@ -2806,7 +2806,7 @@
                 <w:noProof/>
                 <w:webHidden/>
               </w:rPr>
-              <w:instrText xml:space="preserve"> PAGEREF _Toc189677086 \h </w:instrText>
+              <w:instrText xml:space="preserve"> PAGEREF _Toc189843557 \h </w:instrText>
             </w:r>
             <w:r>
               <w:rPr>
@@ -2853,7 +2853,7 @@
               <w14:ligatures w14:val="standardContextual"/>
             </w:rPr>
           </w:pPr>
-          <w:hyperlink w:anchor="_Toc189677087" w:history="1">
+          <w:hyperlink w:anchor="_Toc189843558" w:history="1">
             <w:r>
               <w:rPr>
                 <w:rStyle w:val="Hyperlink"/>
@@ -2880,7 +2880,7 @@
                 <w:noProof/>
                 <w:webHidden/>
               </w:rPr>
-              <w:instrText xml:space="preserve"> PAGEREF _Toc189677087 \h </w:instrText>
+              <w:instrText xml:space="preserve"> PAGEREF _Toc189843558 \h </w:instrText>
             </w:r>
             <w:r>
               <w:rPr>
@@ -2927,7 +2927,7 @@
               <w14:ligatures w14:val="standardContextual"/>
             </w:rPr>
           </w:pPr>
-          <w:hyperlink w:anchor="_Toc189677088" w:history="1">
+          <w:hyperlink w:anchor="_Toc189843559" w:history="1">
             <w:r>
               <w:rPr>
                 <w:rStyle w:val="Hyperlink"/>
@@ -2954,7 +2954,7 @@
                 <w:noProof/>
                 <w:webHidden/>
               </w:rPr>
-              <w:instrText xml:space="preserve"> PAGEREF _Toc189677088 \h </w:instrText>
+              <w:instrText xml:space="preserve"> PAGEREF _Toc189843559 \h </w:instrText>
             </w:r>
             <w:r>
               <w:rPr>
@@ -3001,7 +3001,7 @@
               <w14:ligatures w14:val="standardContextual"/>
             </w:rPr>
           </w:pPr>
-          <w:hyperlink w:anchor="_Toc189677089" w:history="1">
+          <w:hyperlink w:anchor="_Toc189843560" w:history="1">
             <w:r>
               <w:rPr>
                 <w:rStyle w:val="Hyperlink"/>
@@ -3028,7 +3028,7 @@
                 <w:noProof/>
                 <w:webHidden/>
               </w:rPr>
-              <w:instrText xml:space="preserve"> PAGEREF _Toc189677089 \h </w:instrText>
+              <w:instrText xml:space="preserve"> PAGEREF _Toc189843560 \h </w:instrText>
             </w:r>
             <w:r>
               <w:rPr>
@@ -3075,7 +3075,7 @@
               <w14:ligatures w14:val="standardContextual"/>
             </w:rPr>
           </w:pPr>
-          <w:hyperlink w:anchor="_Toc189677090" w:history="1">
+          <w:hyperlink w:anchor="_Toc189843561" w:history="1">
             <w:r>
               <w:rPr>
                 <w:rStyle w:val="Hyperlink"/>
@@ -3102,7 +3102,7 @@
                 <w:noProof/>
                 <w:webHidden/>
               </w:rPr>
-              <w:instrText xml:space="preserve"> PAGEREF _Toc189677090 \h </w:instrText>
+              <w:instrText xml:space="preserve"> PAGEREF _Toc189843561 \h </w:instrText>
             </w:r>
             <w:r>
               <w:rPr>
@@ -3149,7 +3149,7 @@
               <w14:ligatures w14:val="standardContextual"/>
             </w:rPr>
           </w:pPr>
-          <w:hyperlink w:anchor="_Toc189677091" w:history="1">
+          <w:hyperlink w:anchor="_Toc189843562" w:history="1">
             <w:r>
               <w:rPr>
                 <w:rStyle w:val="Hyperlink"/>
@@ -3176,7 +3176,7 @@
                 <w:noProof/>
                 <w:webHidden/>
               </w:rPr>
-              <w:instrText xml:space="preserve"> PAGEREF _Toc189677091 \h </w:instrText>
+              <w:instrText xml:space="preserve"> PAGEREF _Toc189843562 \h </w:instrText>
             </w:r>
             <w:r>
               <w:rPr>
@@ -3223,7 +3223,7 @@
               <w14:ligatures w14:val="standardContextual"/>
             </w:rPr>
           </w:pPr>
-          <w:hyperlink w:anchor="_Toc189677092" w:history="1">
+          <w:hyperlink w:anchor="_Toc189843563" w:history="1">
             <w:r>
               <w:rPr>
                 <w:rStyle w:val="Hyperlink"/>
@@ -3250,7 +3250,7 @@
                 <w:noProof/>
                 <w:webHidden/>
               </w:rPr>
-              <w:instrText xml:space="preserve"> PAGEREF _Toc189677092 \h </w:instrText>
+              <w:instrText xml:space="preserve"> PAGEREF _Toc189843563 \h </w:instrText>
             </w:r>
             <w:r>
               <w:rPr>
@@ -3297,7 +3297,7 @@
               <w14:ligatures w14:val="standardContextual"/>
             </w:rPr>
           </w:pPr>
-          <w:hyperlink w:anchor="_Toc189677093" w:history="1">
+          <w:hyperlink w:anchor="_Toc189843564" w:history="1">
             <w:r>
               <w:rPr>
                 <w:rStyle w:val="Hyperlink"/>
@@ -3324,7 +3324,7 @@
                 <w:noProof/>
                 <w:webHidden/>
               </w:rPr>
-              <w:instrText xml:space="preserve"> PAGEREF _Toc189677093 \h </w:instrText>
+              <w:instrText xml:space="preserve"> PAGEREF _Toc189843564 \h </w:instrText>
             </w:r>
             <w:r>
               <w:rPr>
@@ -3371,7 +3371,7 @@
               <w14:ligatures w14:val="standardContextual"/>
             </w:rPr>
           </w:pPr>
-          <w:hyperlink w:anchor="_Toc189677094" w:history="1">
+          <w:hyperlink w:anchor="_Toc189843565" w:history="1">
             <w:r>
               <w:rPr>
                 <w:rStyle w:val="Hyperlink"/>
@@ -3398,7 +3398,7 @@
                 <w:noProof/>
                 <w:webHidden/>
               </w:rPr>
-              <w:instrText xml:space="preserve"> PAGEREF _Toc189677094 \h </w:instrText>
+              <w:instrText xml:space="preserve"> PAGEREF _Toc189843565 \h </w:instrText>
             </w:r>
             <w:r>
               <w:rPr>
@@ -3445,7 +3445,7 @@
               <w14:ligatures w14:val="standardContextual"/>
             </w:rPr>
           </w:pPr>
-          <w:hyperlink w:anchor="_Toc189677095" w:history="1">
+          <w:hyperlink w:anchor="_Toc189843566" w:history="1">
             <w:r>
               <w:rPr>
                 <w:rStyle w:val="Hyperlink"/>
@@ -3472,7 +3472,7 @@
                 <w:noProof/>
                 <w:webHidden/>
               </w:rPr>
-              <w:instrText xml:space="preserve"> PAGEREF _Toc189677095 \h </w:instrText>
+              <w:instrText xml:space="preserve"> PAGEREF _Toc189843566 \h </w:instrText>
             </w:r>
             <w:r>
               <w:rPr>
@@ -3519,7 +3519,7 @@
               <w14:ligatures w14:val="standardContextual"/>
             </w:rPr>
           </w:pPr>
-          <w:hyperlink w:anchor="_Toc189677096" w:history="1">
+          <w:hyperlink w:anchor="_Toc189843567" w:history="1">
             <w:r>
               <w:rPr>
                 <w:rStyle w:val="Hyperlink"/>
@@ -3546,7 +3546,7 @@
                 <w:noProof/>
                 <w:webHidden/>
               </w:rPr>
-              <w:instrText xml:space="preserve"> PAGEREF _Toc189677096 \h </w:instrText>
+              <w:instrText xml:space="preserve"> PAGEREF _Toc189843567 \h </w:instrText>
             </w:r>
             <w:r>
               <w:rPr>
@@ -3593,7 +3593,7 @@
               <w14:ligatures w14:val="standardContextual"/>
             </w:rPr>
           </w:pPr>
-          <w:hyperlink w:anchor="_Toc189677097" w:history="1">
+          <w:hyperlink w:anchor="_Toc189843568" w:history="1">
             <w:r>
               <w:rPr>
                 <w:rStyle w:val="Hyperlink"/>
@@ -3620,7 +3620,7 @@
                 <w:noProof/>
                 <w:webHidden/>
               </w:rPr>
-              <w:instrText xml:space="preserve"> PAGEREF _Toc189677097 \h </w:instrText>
+              <w:instrText xml:space="preserve"> PAGEREF _Toc189843568 \h </w:instrText>
             </w:r>
             <w:r>
               <w:rPr>
@@ -3667,7 +3667,7 @@
               <w14:ligatures w14:val="standardContextual"/>
             </w:rPr>
           </w:pPr>
-          <w:hyperlink w:anchor="_Toc189677098" w:history="1">
+          <w:hyperlink w:anchor="_Toc189843569" w:history="1">
             <w:r>
               <w:rPr>
                 <w:rStyle w:val="Hyperlink"/>
@@ -3694,7 +3694,7 @@
                 <w:noProof/>
                 <w:webHidden/>
               </w:rPr>
-              <w:instrText xml:space="preserve"> PAGEREF _Toc189677098 \h </w:instrText>
+              <w:instrText xml:space="preserve"> PAGEREF _Toc189843569 \h </w:instrText>
             </w:r>
             <w:r>
               <w:rPr>
@@ -3741,7 +3741,7 @@
               <w14:ligatures w14:val="standardContextual"/>
             </w:rPr>
           </w:pPr>
-          <w:hyperlink w:anchor="_Toc189677099" w:history="1">
+          <w:hyperlink w:anchor="_Toc189843570" w:history="1">
             <w:r>
               <w:rPr>
                 <w:rStyle w:val="Hyperlink"/>
@@ -3768,7 +3768,7 @@
                 <w:noProof/>
                 <w:webHidden/>
               </w:rPr>
-              <w:instrText xml:space="preserve"> PAGEREF _Toc189677099 \h </w:instrText>
+              <w:instrText xml:space="preserve"> PAGEREF _Toc189843570 \h </w:instrText>
             </w:r>
             <w:r>
               <w:rPr>
@@ -3815,7 +3815,7 @@
               <w14:ligatures w14:val="standardContextual"/>
             </w:rPr>
           </w:pPr>
-          <w:hyperlink w:anchor="_Toc189677100" w:history="1">
+          <w:hyperlink w:anchor="_Toc189843571" w:history="1">
             <w:r>
               <w:rPr>
                 <w:rStyle w:val="Hyperlink"/>
@@ -3842,7 +3842,81 @@
                 <w:noProof/>
                 <w:webHidden/>
               </w:rPr>
-              <w:instrText xml:space="preserve"> PAGEREF _Toc189677100 \h </w:instrText>
+              <w:instrText xml:space="preserve"> PAGEREF _Toc189843571 \h </w:instrText>
+            </w:r>
+            <w:r>
+              <w:rPr>
+                <w:noProof/>
+                <w:webHidden/>
+              </w:rPr>
+            </w:r>
+            <w:r>
+              <w:rPr>
+                <w:noProof/>
+                <w:webHidden/>
+              </w:rPr>
+              <w:fldChar w:fldCharType="separate"/>
+            </w:r>
+            <w:r>
+              <w:rPr>
+                <w:noProof/>
+                <w:webHidden/>
+              </w:rPr>
+              <w:t>47</w:t>
+            </w:r>
+            <w:r>
+              <w:rPr>
+                <w:noProof/>
+                <w:webHidden/>
+              </w:rPr>
+              <w:fldChar w:fldCharType="end"/>
+            </w:r>
+          </w:hyperlink>
+        </w:p>
+        <w:p>
+          <w:pPr>
+            <w:pStyle w:val="TOC3"/>
+            <w:tabs>
+              <w:tab w:val="right" w:leader="dot" w:pos="9016"/>
+            </w:tabs>
+            <w:rPr>
+              <w:rFonts w:cstheme="minorBidi"/>
+              <w:noProof/>
+              <w:kern w:val="2"/>
+              <w:sz w:val="24"/>
+              <w:szCs w:val="24"/>
+              <w:lang w:val="en-IN" w:eastAsia="en-IN"/>
+              <w14:ligatures w14:val="standardContextual"/>
+            </w:rPr>
+          </w:pPr>
+          <w:hyperlink w:anchor="_Toc189843572" w:history="1">
+            <w:r>
+              <w:rPr>
+                <w:rStyle w:val="Hyperlink"/>
+                <w:noProof/>
+              </w:rPr>
+              <w:t>UI for Hive Metastore</w:t>
+            </w:r>
+            <w:r>
+              <w:rPr>
+                <w:noProof/>
+                <w:webHidden/>
+              </w:rPr>
+              <w:tab/>
+            </w:r>
+            <w:r>
+              <w:rPr>
+                <w:noProof/>
+                <w:webHidden/>
+              </w:rPr>
+              <w:fldChar w:fldCharType="begin"/>
+            </w:r>
+            <w:r>
+              <w:rPr>
+                <w:noProof/>
+                <w:webHidden/>
+              </w:rPr>
+              <w:instrText xml:space="preserve"> PAGEREF _Toc189843572 \h </w:instrText>
             </w:r>
             <w:r>
               <w:rPr>
@@ -3889,7 +3963,7 @@
               <w14:ligatures w14:val="standardContextual"/>
             </w:rPr>
           </w:pPr>
-          <w:hyperlink w:anchor="_Toc189677101" w:history="1">
+          <w:hyperlink w:anchor="_Toc189843573" w:history="1">
             <w:r>
               <w:rPr>
                 <w:rStyle w:val="Hyperlink"/>
@@ -3916,7 +3990,7 @@
                 <w:noProof/>
                 <w:webHidden/>
               </w:rPr>
-              <w:instrText xml:space="preserve"> PAGEREF _Toc189677101 \h </w:instrText>
+              <w:instrText xml:space="preserve"> PAGEREF _Toc189843573 \h </w:instrText>
             </w:r>
             <w:r>
               <w:rPr>
@@ -3963,7 +4037,7 @@
               <w14:ligatures w14:val="standardContextual"/>
             </w:rPr>
           </w:pPr>
-          <w:hyperlink w:anchor="_Toc189677102" w:history="1">
+          <w:hyperlink w:anchor="_Toc189843574" w:history="1">
             <w:r>
               <w:rPr>
                 <w:rStyle w:val="Hyperlink"/>
@@ -3990,7 +4064,7 @@
                 <w:noProof/>
                 <w:webHidden/>
               </w:rPr>
-              <w:instrText xml:space="preserve"> PAGEREF _Toc189677102 \h </w:instrText>
+              <w:instrText xml:space="preserve"> PAGEREF _Toc189843574 \h </w:instrText>
             </w:r>
             <w:r>
               <w:rPr>
@@ -4037,7 +4111,7 @@
               <w14:ligatures w14:val="standardContextual"/>
             </w:rPr>
           </w:pPr>
-          <w:hyperlink w:anchor="_Toc189677103" w:history="1">
+          <w:hyperlink w:anchor="_Toc189843575" w:history="1">
             <w:r>
               <w:rPr>
                 <w:rStyle w:val="Hyperlink"/>
@@ -4064,7 +4138,7 @@
                 <w:noProof/>
                 <w:webHidden/>
               </w:rPr>
-              <w:instrText xml:space="preserve"> PAGEREF _Toc189677103 \h </w:instrText>
+              <w:instrText xml:space="preserve"> PAGEREF _Toc189843575 \h </w:instrText>
             </w:r>
             <w:r>
               <w:rPr>
@@ -4111,7 +4185,7 @@
               <w14:ligatures w14:val="standardContextual"/>
             </w:rPr>
           </w:pPr>
-          <w:hyperlink w:anchor="_Toc189677104" w:history="1">
+          <w:hyperlink w:anchor="_Toc189843576" w:history="1">
             <w:r>
               <w:rPr>
                 <w:rStyle w:val="Hyperlink"/>
@@ -4138,7 +4212,7 @@
                 <w:noProof/>
                 <w:webHidden/>
               </w:rPr>
-              <w:instrText xml:space="preserve"> PAGEREF _Toc189677104 \h </w:instrText>
+              <w:instrText xml:space="preserve"> PAGEREF _Toc189843576 \h </w:instrText>
             </w:r>
             <w:r>
               <w:rPr>
@@ -4185,7 +4259,7 @@
               <w14:ligatures w14:val="standardContextual"/>
             </w:rPr>
           </w:pPr>
-          <w:hyperlink w:anchor="_Toc189677105" w:history="1">
+          <w:hyperlink w:anchor="_Toc189843577" w:history="1">
             <w:r>
               <w:rPr>
                 <w:rStyle w:val="Hyperlink"/>
@@ -4212,7 +4286,7 @@
                 <w:noProof/>
                 <w:webHidden/>
               </w:rPr>
-              <w:instrText xml:space="preserve"> PAGEREF _Toc189677105 \h </w:instrText>
+              <w:instrText xml:space="preserve"> PAGEREF _Toc189843577 \h </w:instrText>
             </w:r>
             <w:r>
               <w:rPr>
@@ -4259,7 +4333,7 @@
               <w14:ligatures w14:val="standardContextual"/>
             </w:rPr>
           </w:pPr>
-          <w:hyperlink w:anchor="_Toc189677106" w:history="1">
+          <w:hyperlink w:anchor="_Toc189843578" w:history="1">
             <w:r>
               <w:rPr>
                 <w:rStyle w:val="Hyperlink"/>
@@ -4286,7 +4360,7 @@
                 <w:noProof/>
                 <w:webHidden/>
               </w:rPr>
-              <w:instrText xml:space="preserve"> PAGEREF _Toc189677106 \h </w:instrText>
+              <w:instrText xml:space="preserve"> PAGEREF _Toc189843578 \h </w:instrText>
             </w:r>
             <w:r>
               <w:rPr>
@@ -4333,7 +4407,7 @@
               <w14:ligatures w14:val="standardContextual"/>
             </w:rPr>
           </w:pPr>
-          <w:hyperlink w:anchor="_Toc189677107" w:history="1">
+          <w:hyperlink w:anchor="_Toc189843579" w:history="1">
             <w:r>
               <w:rPr>
                 <w:rStyle w:val="Hyperlink"/>
@@ -4360,7 +4434,7 @@
                 <w:noProof/>
                 <w:webHidden/>
               </w:rPr>
-              <w:instrText xml:space="preserve"> PAGEREF _Toc189677107 \h </w:instrText>
+              <w:instrText xml:space="preserve"> PAGEREF _Toc189843579 \h </w:instrText>
             </w:r>
             <w:r>
               <w:rPr>
@@ -4407,7 +4481,7 @@
               <w14:ligatures w14:val="standardContextual"/>
             </w:rPr>
           </w:pPr>
-          <w:hyperlink w:anchor="_Toc189677108" w:history="1">
+          <w:hyperlink w:anchor="_Toc189843580" w:history="1">
             <w:r>
               <w:rPr>
                 <w:rStyle w:val="Hyperlink"/>
@@ -4434,7 +4508,7 @@
                 <w:noProof/>
                 <w:webHidden/>
               </w:rPr>
-              <w:instrText xml:space="preserve"> PAGEREF _Toc189677108 \h </w:instrText>
+              <w:instrText xml:space="preserve"> PAGEREF _Toc189843580 \h </w:instrText>
             </w:r>
             <w:r>
               <w:rPr>
@@ -4481,7 +4555,7 @@
               <w14:ligatures w14:val="standardContextual"/>
             </w:rPr>
           </w:pPr>
-          <w:hyperlink w:anchor="_Toc189677109" w:history="1">
+          <w:hyperlink w:anchor="_Toc189843581" w:history="1">
             <w:r>
               <w:rPr>
                 <w:rStyle w:val="Hyperlink"/>
@@ -4508,7 +4582,7 @@
                 <w:noProof/>
                 <w:webHidden/>
               </w:rPr>
-              <w:instrText xml:space="preserve"> PAGEREF _Toc189677109 \h </w:instrText>
+              <w:instrText xml:space="preserve"> PAGEREF _Toc189843581 \h </w:instrText>
             </w:r>
             <w:r>
               <w:rPr>
@@ -4555,7 +4629,7 @@
               <w14:ligatures w14:val="standardContextual"/>
             </w:rPr>
           </w:pPr>
-          <w:hyperlink w:anchor="_Toc189677110" w:history="1">
+          <w:hyperlink w:anchor="_Toc189843582" w:history="1">
             <w:r>
               <w:rPr>
                 <w:rStyle w:val="Hyperlink"/>
@@ -4582,7 +4656,7 @@
                 <w:noProof/>
                 <w:webHidden/>
               </w:rPr>
-              <w:instrText xml:space="preserve"> PAGEREF _Toc189677110 \h </w:instrText>
+              <w:instrText xml:space="preserve"> PAGEREF _Toc189843582 \h </w:instrText>
             </w:r>
             <w:r>
               <w:rPr>
@@ -4629,7 +4703,7 @@
               <w14:ligatures w14:val="standardContextual"/>
             </w:rPr>
           </w:pPr>
-          <w:hyperlink w:anchor="_Toc189677111" w:history="1">
+          <w:hyperlink w:anchor="_Toc189843583" w:history="1">
             <w:r>
               <w:rPr>
                 <w:rStyle w:val="Hyperlink"/>
@@ -4656,7 +4730,7 @@
                 <w:noProof/>
                 <w:webHidden/>
               </w:rPr>
-              <w:instrText xml:space="preserve"> PAGEREF _Toc189677111 \h </w:instrText>
+              <w:instrText xml:space="preserve"> PAGEREF _Toc189843583 \h </w:instrText>
             </w:r>
             <w:r>
               <w:rPr>
@@ -4703,7 +4777,7 @@
               <w14:ligatures w14:val="standardContextual"/>
             </w:rPr>
           </w:pPr>
-          <w:hyperlink w:anchor="_Toc189677112" w:history="1">
+          <w:hyperlink w:anchor="_Toc189843584" w:history="1">
             <w:r>
               <w:rPr>
                 <w:rStyle w:val="Hyperlink"/>
@@ -4730,7 +4804,7 @@
                 <w:noProof/>
                 <w:webHidden/>
               </w:rPr>
-              <w:instrText xml:space="preserve"> PAGEREF _Toc189677112 \h </w:instrText>
+              <w:instrText xml:space="preserve"> PAGEREF _Toc189843584 \h </w:instrText>
             </w:r>
             <w:r>
               <w:rPr>
@@ -4777,7 +4851,7 @@
               <w14:ligatures w14:val="standardContextual"/>
             </w:rPr>
           </w:pPr>
-          <w:hyperlink w:anchor="_Toc189677113" w:history="1">
+          <w:hyperlink w:anchor="_Toc189843585" w:history="1">
             <w:r>
               <w:rPr>
                 <w:rStyle w:val="Hyperlink"/>
@@ -4804,7 +4878,7 @@
                 <w:noProof/>
                 <w:webHidden/>
               </w:rPr>
-              <w:instrText xml:space="preserve"> PAGEREF _Toc189677113 \h </w:instrText>
+              <w:instrText xml:space="preserve"> PAGEREF _Toc189843585 \h </w:instrText>
             </w:r>
             <w:r>
               <w:rPr>
@@ -4851,7 +4925,7 @@
               <w14:ligatures w14:val="standardContextual"/>
             </w:rPr>
           </w:pPr>
-          <w:hyperlink w:anchor="_Toc189677114" w:history="1">
+          <w:hyperlink w:anchor="_Toc189843586" w:history="1">
             <w:r>
               <w:rPr>
                 <w:rStyle w:val="Hyperlink"/>
@@ -4878,7 +4952,7 @@
                 <w:noProof/>
                 <w:webHidden/>
               </w:rPr>
-              <w:instrText xml:space="preserve"> PAGEREF _Toc189677114 \h </w:instrText>
+              <w:instrText xml:space="preserve"> PAGEREF _Toc189843586 \h </w:instrText>
             </w:r>
             <w:r>
               <w:rPr>
@@ -4925,7 +4999,7 @@
               <w14:ligatures w14:val="standardContextual"/>
             </w:rPr>
           </w:pPr>
-          <w:hyperlink w:anchor="_Toc189677115" w:history="1">
+          <w:hyperlink w:anchor="_Toc189843587" w:history="1">
             <w:r>
               <w:rPr>
                 <w:rStyle w:val="Hyperlink"/>
@@ -4952,7 +5026,7 @@
                 <w:noProof/>
                 <w:webHidden/>
               </w:rPr>
-              <w:instrText xml:space="preserve"> PAGEREF _Toc189677115 \h </w:instrText>
+              <w:instrText xml:space="preserve"> PAGEREF _Toc189843587 \h </w:instrText>
             </w:r>
             <w:r>
               <w:rPr>
@@ -4999,7 +5073,7 @@
               <w14:ligatures w14:val="standardContextual"/>
             </w:rPr>
           </w:pPr>
-          <w:hyperlink w:anchor="_Toc189677116" w:history="1">
+          <w:hyperlink w:anchor="_Toc189843588" w:history="1">
             <w:r>
               <w:rPr>
                 <w:rStyle w:val="Hyperlink"/>
@@ -5026,7 +5100,7 @@
                 <w:noProof/>
                 <w:webHidden/>
               </w:rPr>
-              <w:instrText xml:space="preserve"> PAGEREF _Toc189677116 \h </w:instrText>
+              <w:instrText xml:space="preserve"> PAGEREF _Toc189843588 \h </w:instrText>
             </w:r>
             <w:r>
               <w:rPr>
@@ -5073,7 +5147,7 @@
               <w14:ligatures w14:val="standardContextual"/>
             </w:rPr>
           </w:pPr>
-          <w:hyperlink w:anchor="_Toc189677117" w:history="1">
+          <w:hyperlink w:anchor="_Toc189843589" w:history="1">
             <w:r>
               <w:rPr>
                 <w:rStyle w:val="Hyperlink"/>
@@ -5100,7 +5174,7 @@
                 <w:noProof/>
                 <w:webHidden/>
               </w:rPr>
-              <w:instrText xml:space="preserve"> PAGEREF _Toc189677117 \h </w:instrText>
+              <w:instrText xml:space="preserve"> PAGEREF _Toc189843589 \h </w:instrText>
             </w:r>
             <w:r>
               <w:rPr>
@@ -5209,7 +5283,7 @@
       <w:pPr>
         <w:pStyle w:val="Heading1"/>
       </w:pPr>
-      <w:bookmarkStart w:id="0" w:name="_Toc189677063"/>
+      <w:bookmarkStart w:id="0" w:name="_Toc189843534"/>
       <w:r>
         <w:lastRenderedPageBreak/>
         <w:t xml:space="preserve">What is </w:t>
@@ -5234,7 +5308,7 @@
       <w:pPr>
         <w:pStyle w:val="Heading2"/>
       </w:pPr>
-      <w:bookmarkStart w:id="1" w:name="_Toc189677064"/>
+      <w:bookmarkStart w:id="1" w:name="_Toc189843535"/>
       <w:r>
         <w:t>Spark</w:t>
       </w:r>
@@ -5249,7 +5323,7 @@
       <w:pPr>
         <w:pStyle w:val="Heading3"/>
       </w:pPr>
-      <w:bookmarkStart w:id="2" w:name="_Toc189677065"/>
+      <w:bookmarkStart w:id="2" w:name="_Toc189843536"/>
       <w:r>
         <w:t>Key features</w:t>
       </w:r>
@@ -5354,7 +5428,7 @@
       <w:pPr>
         <w:pStyle w:val="Heading2"/>
       </w:pPr>
-      <w:bookmarkStart w:id="3" w:name="_Toc189677066"/>
+      <w:bookmarkStart w:id="3" w:name="_Toc189843537"/>
       <w:r>
         <w:t>Lakehouse</w:t>
       </w:r>
@@ -5372,7 +5446,7 @@
       <w:pPr>
         <w:pStyle w:val="Heading3"/>
       </w:pPr>
-      <w:bookmarkStart w:id="4" w:name="_Toc189677067"/>
+      <w:bookmarkStart w:id="4" w:name="_Toc189843538"/>
       <w:r>
         <w:t>Key features</w:t>
       </w:r>
@@ -5570,7 +5644,7 @@
       <w:pPr>
         <w:pStyle w:val="Heading2"/>
       </w:pPr>
-      <w:bookmarkStart w:id="5" w:name="_Toc189677068"/>
+      <w:bookmarkStart w:id="5" w:name="_Toc189843539"/>
       <w:r>
         <w:t>Catalog</w:t>
       </w:r>
@@ -5608,7 +5682,7 @@
       <w:pPr>
         <w:pStyle w:val="Heading3"/>
       </w:pPr>
-      <w:bookmarkStart w:id="6" w:name="_Toc189677069"/>
+      <w:bookmarkStart w:id="6" w:name="_Toc189843540"/>
       <w:r>
         <w:lastRenderedPageBreak/>
         <w:t>Key features</w:t>
@@ -5875,7 +5949,7 @@
       <w:pPr>
         <w:pStyle w:val="Heading2"/>
       </w:pPr>
-      <w:bookmarkStart w:id="7" w:name="_Toc189677070"/>
+      <w:bookmarkStart w:id="7" w:name="_Toc189843541"/>
       <w:r>
         <w:t>Object Storage</w:t>
       </w:r>
@@ -6830,7 +6904,7 @@
       <w:pPr>
         <w:pStyle w:val="Heading3"/>
       </w:pPr>
-      <w:bookmarkStart w:id="8" w:name="_Toc189677071"/>
+      <w:bookmarkStart w:id="8" w:name="_Toc189843542"/>
       <w:r>
         <w:t>Key features</w:t>
       </w:r>
@@ -7252,7 +7326,7 @@
       <w:pPr>
         <w:pStyle w:val="Heading1"/>
       </w:pPr>
-      <w:bookmarkStart w:id="9" w:name="_Toc189677072"/>
+      <w:bookmarkStart w:id="9" w:name="_Toc189843543"/>
       <w:r>
         <w:t xml:space="preserve">Integration </w:t>
       </w:r>
@@ -7312,7 +7386,7 @@
       <w:pPr>
         <w:pStyle w:val="Heading2"/>
       </w:pPr>
-      <w:bookmarkStart w:id="10" w:name="_Toc189677073"/>
+      <w:bookmarkStart w:id="10" w:name="_Toc189843544"/>
       <w:r>
         <w:t>Wite Operations</w:t>
       </w:r>
@@ -7584,7 +7658,7 @@
       <w:pPr>
         <w:pStyle w:val="Heading2"/>
       </w:pPr>
-      <w:bookmarkStart w:id="11" w:name="_Toc189677074"/>
+      <w:bookmarkStart w:id="11" w:name="_Toc189843545"/>
       <w:r>
         <w:t>Read Operations</w:t>
       </w:r>
@@ -7805,7 +7879,7 @@
       <w:pPr>
         <w:pStyle w:val="Heading1"/>
       </w:pPr>
-      <w:bookmarkStart w:id="12" w:name="_Toc189677075"/>
+      <w:bookmarkStart w:id="12" w:name="_Toc189843546"/>
       <w:r>
         <w:t>Integrations</w:t>
       </w:r>
@@ -7815,7 +7889,7 @@
       <w:pPr>
         <w:pStyle w:val="Heading2"/>
       </w:pPr>
-      <w:bookmarkStart w:id="13" w:name="_Toc189677076"/>
+      <w:bookmarkStart w:id="13" w:name="_Toc189843547"/>
       <w:r>
         <w:t>Spark and Delta Lake Integration</w:t>
       </w:r>
@@ -7825,7 +7899,7 @@
       <w:pPr>
         <w:pStyle w:val="Heading3"/>
       </w:pPr>
-      <w:bookmarkStart w:id="14" w:name="_Toc189677077"/>
+      <w:bookmarkStart w:id="14" w:name="_Toc189843548"/>
       <w:r>
         <w:rPr>
           <w:rStyle w:val="Heading2Char"/>
@@ -7880,7 +7954,7 @@
       <w:pPr>
         <w:pStyle w:val="Heading3"/>
       </w:pPr>
-      <w:bookmarkStart w:id="15" w:name="_Toc189677078"/>
+      <w:bookmarkStart w:id="15" w:name="_Toc189843549"/>
       <w:r>
         <w:lastRenderedPageBreak/>
         <w:t>Installation and Configuration</w:t>
@@ -9361,7 +9435,7 @@
       <w:pPr>
         <w:pStyle w:val="Heading3"/>
       </w:pPr>
-      <w:bookmarkStart w:id="16" w:name="_Toc189677079"/>
+      <w:bookmarkStart w:id="16" w:name="_Toc189843550"/>
       <w:r>
         <w:t>Spark Session</w:t>
       </w:r>
@@ -10672,7 +10746,7 @@
       <w:pPr>
         <w:pStyle w:val="Heading3"/>
       </w:pPr>
-      <w:bookmarkStart w:id="17" w:name="_Toc189677080"/>
+      <w:bookmarkStart w:id="17" w:name="_Toc189843551"/>
       <w:r>
         <w:t>Config Testing Jupyter Notebook</w:t>
       </w:r>
@@ -10716,7 +10790,7 @@
       <w:pPr>
         <w:pStyle w:val="Heading2"/>
       </w:pPr>
-      <w:bookmarkStart w:id="18" w:name="_Toc189677081"/>
+      <w:bookmarkStart w:id="18" w:name="_Toc189843552"/>
       <w:r>
         <w:t>Spark, Delta Lake and Minio Integration</w:t>
       </w:r>
@@ -10726,7 +10800,7 @@
       <w:pPr>
         <w:pStyle w:val="Heading3"/>
       </w:pPr>
-      <w:bookmarkStart w:id="19" w:name="_Toc189677082"/>
+      <w:bookmarkStart w:id="19" w:name="_Toc189843553"/>
       <w:r>
         <w:rPr>
           <w:rStyle w:val="Heading2Char"/>
@@ -10796,7 +10870,7 @@
       <w:pPr>
         <w:pStyle w:val="Heading3"/>
       </w:pPr>
-      <w:bookmarkStart w:id="20" w:name="_Toc189677083"/>
+      <w:bookmarkStart w:id="20" w:name="_Toc189843554"/>
       <w:r>
         <w:t>Installation and Configuration</w:t>
       </w:r>
@@ -11944,7 +12018,7 @@
       <w:pPr>
         <w:pStyle w:val="Heading3"/>
       </w:pPr>
-      <w:bookmarkStart w:id="21" w:name="_Toc189677084"/>
+      <w:bookmarkStart w:id="21" w:name="_Toc189843555"/>
       <w:r>
         <w:lastRenderedPageBreak/>
         <w:t>Spark Session</w:t>
@@ -13750,7 +13824,7 @@
       <w:pPr>
         <w:pStyle w:val="Heading3"/>
       </w:pPr>
-      <w:bookmarkStart w:id="22" w:name="_Toc189677085"/>
+      <w:bookmarkStart w:id="22" w:name="_Toc189843556"/>
       <w:r>
         <w:t>Config Testing Jupyter Notebook</w:t>
       </w:r>
@@ -13810,7 +13884,7 @@
       <w:pPr>
         <w:pStyle w:val="Heading2"/>
       </w:pPr>
-      <w:bookmarkStart w:id="23" w:name="_Toc189677086"/>
+      <w:bookmarkStart w:id="23" w:name="_Toc189843557"/>
       <w:r>
         <w:t>Spark, Delta Lake</w:t>
       </w:r>
@@ -13829,7 +13903,7 @@
       <w:pPr>
         <w:pStyle w:val="Heading3"/>
       </w:pPr>
-      <w:bookmarkStart w:id="24" w:name="_Toc189677087"/>
+      <w:bookmarkStart w:id="24" w:name="_Toc189843558"/>
       <w:r>
         <w:rPr>
           <w:rStyle w:val="Heading2Char"/>
@@ -13897,7 +13971,7 @@
       <w:pPr>
         <w:pStyle w:val="Heading3"/>
       </w:pPr>
-      <w:bookmarkStart w:id="25" w:name="_Toc189677088"/>
+      <w:bookmarkStart w:id="25" w:name="_Toc189843559"/>
       <w:r>
         <w:t>Installation and Configuration</w:t>
       </w:r>
@@ -14903,7 +14977,7 @@
       <w:pPr>
         <w:pStyle w:val="Heading3"/>
       </w:pPr>
-      <w:bookmarkStart w:id="26" w:name="_Toc189677089"/>
+      <w:bookmarkStart w:id="26" w:name="_Toc189843560"/>
       <w:r>
         <w:t>Spark Session</w:t>
       </w:r>
@@ -16611,7 +16685,7 @@
       <w:pPr>
         <w:pStyle w:val="Heading3"/>
       </w:pPr>
-      <w:bookmarkStart w:id="27" w:name="_Toc189677090"/>
+      <w:bookmarkStart w:id="27" w:name="_Toc189843561"/>
       <w:r>
         <w:t>Config Testing Jupyter Notebook</w:t>
       </w:r>
@@ -16684,7 +16758,7 @@
       <w:pPr>
         <w:pStyle w:val="Heading2"/>
       </w:pPr>
-      <w:bookmarkStart w:id="28" w:name="_Toc189677091"/>
+      <w:bookmarkStart w:id="28" w:name="_Toc189843562"/>
       <w:r>
         <w:t>Spark, Delta Lake</w:t>
       </w:r>
@@ -16706,7 +16780,7 @@
       <w:pPr>
         <w:pStyle w:val="Heading3"/>
       </w:pPr>
-      <w:bookmarkStart w:id="29" w:name="_Toc189677092"/>
+      <w:bookmarkStart w:id="29" w:name="_Toc189843563"/>
       <w:r>
         <w:rPr>
           <w:rStyle w:val="Heading2Char"/>
@@ -16785,7 +16859,7 @@
       <w:pPr>
         <w:pStyle w:val="Heading3"/>
       </w:pPr>
-      <w:bookmarkStart w:id="30" w:name="_Toc189677093"/>
+      <w:bookmarkStart w:id="30" w:name="_Toc189843564"/>
       <w:r>
         <w:t>Installation and Configuration</w:t>
       </w:r>
@@ -17965,7 +18039,7 @@
       <w:pPr>
         <w:pStyle w:val="Heading3"/>
       </w:pPr>
-      <w:bookmarkStart w:id="31" w:name="_Toc189677094"/>
+      <w:bookmarkStart w:id="31" w:name="_Toc189843565"/>
       <w:r>
         <w:t>Integration Issue</w:t>
       </w:r>
@@ -18576,7 +18650,7 @@
       <w:pPr>
         <w:pStyle w:val="Heading3"/>
       </w:pPr>
-      <w:bookmarkStart w:id="32" w:name="_Toc189677095"/>
+      <w:bookmarkStart w:id="32" w:name="_Toc189843566"/>
       <w:r>
         <w:t>Config Testing Jupyter Notebook</w:t>
       </w:r>
@@ -18655,7 +18729,7 @@
       <w:pPr>
         <w:pStyle w:val="Heading2"/>
       </w:pPr>
-      <w:bookmarkStart w:id="33" w:name="_Toc189677096"/>
+      <w:bookmarkStart w:id="33" w:name="_Toc189843567"/>
       <w:r>
         <w:t>Spark, Delta Lake, Hive Metastore and Minio Integration</w:t>
       </w:r>
@@ -18665,7 +18739,7 @@
       <w:pPr>
         <w:pStyle w:val="Heading3"/>
       </w:pPr>
-      <w:bookmarkStart w:id="34" w:name="_Toc189677097"/>
+      <w:bookmarkStart w:id="34" w:name="_Toc189843568"/>
       <w:r>
         <w:rPr>
           <w:rStyle w:val="Heading2Char"/>
@@ -18756,7 +18830,7 @@
       <w:pPr>
         <w:pStyle w:val="Heading3"/>
       </w:pPr>
-      <w:bookmarkStart w:id="35" w:name="_Toc189677098"/>
+      <w:bookmarkStart w:id="35" w:name="_Toc189843569"/>
       <w:r>
         <w:t>Installation and Configuration</w:t>
       </w:r>
@@ -21037,7 +21111,7 @@
       <w:pPr>
         <w:pStyle w:val="Heading3"/>
       </w:pPr>
-      <w:bookmarkStart w:id="36" w:name="_Toc189677099"/>
+      <w:bookmarkStart w:id="36" w:name="_Toc189843570"/>
       <w:r>
         <w:t>Spark Session</w:t>
       </w:r>
@@ -25274,7 +25348,7 @@
       <w:pPr>
         <w:pStyle w:val="Heading3"/>
       </w:pPr>
-      <w:bookmarkStart w:id="37" w:name="_Toc189677100"/>
+      <w:bookmarkStart w:id="37" w:name="_Toc189843571"/>
       <w:r>
         <w:t>Config Testing Jupyter Notebook</w:t>
       </w:r>
@@ -25340,24 +25414,104 @@
     </w:p>
     <w:p>
       <w:pPr>
+        <w:pStyle w:val="Heading3"/>
+      </w:pPr>
+      <w:bookmarkStart w:id="38" w:name="_Toc189843572"/>
+      <w:r>
+        <w:t xml:space="preserve">UI for Hive </w:t>
+      </w:r>
+      <w:proofErr w:type="spellStart"/>
+      <w:r>
+        <w:t>Metastore</w:t>
+      </w:r>
+      <w:bookmarkEnd w:id="38"/>
+      <w:proofErr w:type="spellEnd"/>
+    </w:p>
+    <w:p>
+      <w:pPr>
+        <w:rPr>
+          <w:i/>
+          <w:iCs/>
+        </w:rPr>
+      </w:pPr>
+      <w:r>
+        <w:rPr>
+          <w:i/>
+          <w:iCs/>
+        </w:rPr>
+        <w:t xml:space="preserve">Apache Hue can be used as </w:t>
+      </w:r>
+      <w:proofErr w:type="gramStart"/>
+      <w:r>
+        <w:rPr>
+          <w:i/>
+          <w:iCs/>
+        </w:rPr>
+        <w:t>Open Source</w:t>
+      </w:r>
+      <w:proofErr w:type="gramEnd"/>
+      <w:r>
+        <w:rPr>
+          <w:i/>
+          <w:iCs/>
+        </w:rPr>
+        <w:t xml:space="preserve"> Hive </w:t>
+      </w:r>
+      <w:proofErr w:type="spellStart"/>
+      <w:r>
+        <w:rPr>
+          <w:i/>
+          <w:iCs/>
+        </w:rPr>
+        <w:t>Metastore</w:t>
+      </w:r>
+      <w:proofErr w:type="spellEnd"/>
+      <w:r>
+        <w:rPr>
+          <w:i/>
+          <w:iCs/>
+        </w:rPr>
+        <w:t xml:space="preserve"> UI, which can </w:t>
+      </w:r>
+      <w:r>
+        <w:rPr>
+          <w:i/>
+          <w:iCs/>
+        </w:rPr>
+        <w:t xml:space="preserve">also be integrated with </w:t>
+      </w:r>
+      <w:proofErr w:type="spellStart"/>
+      <w:r>
+        <w:rPr>
+          <w:i/>
+          <w:iCs/>
+        </w:rPr>
+        <w:t>Jupyter</w:t>
+      </w:r>
+      <w:proofErr w:type="spellEnd"/>
+      <w:r>
+        <w:rPr>
+          <w:i/>
+          <w:iCs/>
+        </w:rPr>
+        <w:t xml:space="preserve"> as well.</w:t>
+      </w:r>
+    </w:p>
+    <w:p>
+      <w:pPr>
         <w:pStyle w:val="Heading2"/>
       </w:pPr>
-    </w:p>
-    <w:p>
-      <w:pPr>
-        <w:pStyle w:val="Heading2"/>
-      </w:pPr>
-      <w:bookmarkStart w:id="38" w:name="_Toc189677101"/>
+      <w:bookmarkStart w:id="39" w:name="_Toc189843573"/>
       <w:r>
         <w:t>Spark, Iceberg and Minio Integration</w:t>
       </w:r>
-      <w:bookmarkEnd w:id="38"/>
+      <w:bookmarkEnd w:id="39"/>
     </w:p>
     <w:p>
       <w:pPr>
         <w:pStyle w:val="Heading3"/>
       </w:pPr>
-      <w:bookmarkStart w:id="39" w:name="_Toc189677102"/>
+      <w:bookmarkStart w:id="40" w:name="_Toc189843574"/>
       <w:r>
         <w:rPr>
           <w:rStyle w:val="Heading2Char"/>
@@ -25370,7 +25524,7 @@
       <w:r>
         <w:t>:</w:t>
       </w:r>
-      <w:bookmarkEnd w:id="39"/>
+      <w:bookmarkEnd w:id="40"/>
     </w:p>
     <w:p>
       <w:pPr>
@@ -25424,11 +25578,11 @@
       <w:pPr>
         <w:pStyle w:val="Heading3"/>
       </w:pPr>
-      <w:bookmarkStart w:id="40" w:name="_Toc189677103"/>
+      <w:bookmarkStart w:id="41" w:name="_Toc189843575"/>
       <w:r>
         <w:t>Installation and Configuration</w:t>
       </w:r>
-      <w:bookmarkEnd w:id="40"/>
+      <w:bookmarkEnd w:id="41"/>
     </w:p>
     <w:p>
       <w:pPr>
@@ -25700,11 +25854,11 @@
       <w:pPr>
         <w:pStyle w:val="Heading3"/>
       </w:pPr>
-      <w:bookmarkStart w:id="41" w:name="_Toc189677104"/>
+      <w:bookmarkStart w:id="42" w:name="_Toc189843576"/>
       <w:r>
         <w:t>Spark Session</w:t>
       </w:r>
-      <w:bookmarkEnd w:id="41"/>
+      <w:bookmarkEnd w:id="42"/>
       <w:r>
         <w:t xml:space="preserve"> </w:t>
       </w:r>
@@ -25723,6 +25877,7 @@
         </w:numPr>
       </w:pPr>
       <w:r>
+        <w:lastRenderedPageBreak/>
         <w:t xml:space="preserve">Jupyter Notebook. </w:t>
       </w:r>
     </w:p>
@@ -25735,7 +25890,6 @@
         </w:numPr>
       </w:pPr>
       <w:r>
-        <w:lastRenderedPageBreak/>
         <w:t xml:space="preserve">Executing Pyspark command with necessary configs (as declared in entrypoint file). </w:t>
       </w:r>
     </w:p>
@@ -26456,6 +26610,7 @@
           <w:b/>
           <w:bCs/>
         </w:rPr>
+        <w:lastRenderedPageBreak/>
         <w:t>Purpose</w:t>
       </w:r>
     </w:p>
@@ -26468,7 +26623,6 @@
         </w:numPr>
       </w:pPr>
       <w:r>
-        <w:lastRenderedPageBreak/>
         <w:t>Enables Iceberg-specific SQL commands in Spark.</w:t>
       </w:r>
     </w:p>
@@ -26949,6 +27103,7 @@
           <w:i/>
           <w:iCs/>
         </w:rPr>
+        <w:lastRenderedPageBreak/>
         <w:t>spark.sql.catalog</w:t>
       </w:r>
       <w:proofErr w:type="gramEnd"/>
@@ -26975,7 +27130,6 @@
           <w:b/>
           <w:bCs/>
         </w:rPr>
-        <w:lastRenderedPageBreak/>
         <w:t>Purpose</w:t>
       </w:r>
     </w:p>
@@ -28256,11 +28410,11 @@
       <w:pPr>
         <w:pStyle w:val="Heading3"/>
       </w:pPr>
-      <w:bookmarkStart w:id="42" w:name="_Toc189677105"/>
+      <w:bookmarkStart w:id="43" w:name="_Toc189843577"/>
       <w:r>
         <w:t>Config Testing Jupyter Notebook</w:t>
       </w:r>
-      <w:bookmarkEnd w:id="42"/>
+      <w:bookmarkEnd w:id="43"/>
       <w:r>
         <w:t xml:space="preserve"> </w:t>
       </w:r>
@@ -28326,7 +28480,7 @@
       <w:pPr>
         <w:pStyle w:val="Heading2"/>
       </w:pPr>
-      <w:bookmarkStart w:id="43" w:name="_Toc189677106"/>
+      <w:bookmarkStart w:id="44" w:name="_Toc189843578"/>
       <w:r>
         <w:t xml:space="preserve">Spark, Iceberg, Nessie and </w:t>
       </w:r>
@@ -28336,13 +28490,13 @@
       <w:r>
         <w:t>Integration</w:t>
       </w:r>
-      <w:bookmarkEnd w:id="43"/>
+      <w:bookmarkEnd w:id="44"/>
     </w:p>
     <w:p>
       <w:pPr>
         <w:pStyle w:val="Heading3"/>
       </w:pPr>
-      <w:bookmarkStart w:id="44" w:name="_Toc189677107"/>
+      <w:bookmarkStart w:id="45" w:name="_Toc189843579"/>
       <w:r>
         <w:rPr>
           <w:rStyle w:val="Heading2Char"/>
@@ -28355,7 +28509,7 @@
       <w:r>
         <w:t>:</w:t>
       </w:r>
-      <w:bookmarkEnd w:id="44"/>
+      <w:bookmarkEnd w:id="45"/>
     </w:p>
     <w:p>
       <w:pPr>
@@ -28421,11 +28575,11 @@
       <w:pPr>
         <w:pStyle w:val="Heading3"/>
       </w:pPr>
-      <w:bookmarkStart w:id="45" w:name="_Toc189677108"/>
+      <w:bookmarkStart w:id="46" w:name="_Toc189843580"/>
       <w:r>
         <w:t>Installation and Configuration</w:t>
       </w:r>
-      <w:bookmarkEnd w:id="45"/>
+      <w:bookmarkEnd w:id="46"/>
     </w:p>
     <w:p>
       <w:pPr>
@@ -28768,7 +28922,7 @@
         </w:rPr>
         <w:t xml:space="preserve"> Dockerfile, entrypoint, requirement and Spark Config files are same/ similar to the details mentioned in </w:t>
       </w:r>
-      <w:bookmarkStart w:id="46" w:name="_Hlk189240637"/>
+      <w:bookmarkStart w:id="47" w:name="_Hlk189240637"/>
       <w:r>
         <w:rPr>
           <w:i/>
@@ -28790,7 +28944,7 @@
         </w:rPr>
         <w:t xml:space="preserve">” </w:t>
       </w:r>
-      <w:bookmarkEnd w:id="46"/>
+      <w:bookmarkEnd w:id="47"/>
       <w:r>
         <w:rPr>
           <w:i/>
@@ -29816,11 +29970,11 @@
       <w:pPr>
         <w:pStyle w:val="Heading3"/>
       </w:pPr>
-      <w:bookmarkStart w:id="47" w:name="_Toc189677109"/>
+      <w:bookmarkStart w:id="48" w:name="_Toc189843581"/>
       <w:r>
         <w:t>Spark Session</w:t>
       </w:r>
-      <w:bookmarkEnd w:id="47"/>
+      <w:bookmarkEnd w:id="48"/>
       <w:r>
         <w:t xml:space="preserve"> </w:t>
       </w:r>
@@ -33752,11 +33906,11 @@
       <w:pPr>
         <w:pStyle w:val="Heading3"/>
       </w:pPr>
-      <w:bookmarkStart w:id="48" w:name="_Toc189677110"/>
+      <w:bookmarkStart w:id="49" w:name="_Toc189843582"/>
       <w:r>
         <w:t>Config Testing Jupyter Notebook</w:t>
       </w:r>
-      <w:bookmarkEnd w:id="48"/>
+      <w:bookmarkEnd w:id="49"/>
       <w:r>
         <w:t xml:space="preserve"> </w:t>
       </w:r>
@@ -33840,21 +33994,21 @@
       <w:pPr>
         <w:pStyle w:val="Heading1"/>
       </w:pPr>
-      <w:bookmarkStart w:id="49" w:name="_Toc189677111"/>
+      <w:bookmarkStart w:id="50" w:name="_Toc189843583"/>
       <w:r>
         <w:t>Appendix</w:t>
       </w:r>
-      <w:bookmarkEnd w:id="49"/>
+      <w:bookmarkEnd w:id="50"/>
     </w:p>
     <w:p>
       <w:pPr>
         <w:pStyle w:val="Heading2"/>
       </w:pPr>
-      <w:bookmarkStart w:id="50" w:name="_Toc189677112"/>
+      <w:bookmarkStart w:id="51" w:name="_Toc189843584"/>
       <w:r>
         <w:t>Enable SparkSQL Magic Command in Jupyter Notebook</w:t>
       </w:r>
-      <w:bookmarkEnd w:id="50"/>
+      <w:bookmarkEnd w:id="51"/>
     </w:p>
     <w:p>
       <w:r>
@@ -34200,11 +34354,11 @@
       <w:pPr>
         <w:pStyle w:val="Heading2"/>
       </w:pPr>
-      <w:bookmarkStart w:id="51" w:name="_Toc189677113"/>
+      <w:bookmarkStart w:id="52" w:name="_Toc189843585"/>
       <w:r>
         <w:t>Unity Catalog</w:t>
       </w:r>
-      <w:bookmarkEnd w:id="51"/>
+      <w:bookmarkEnd w:id="52"/>
     </w:p>
     <w:p>
       <w:pPr>
@@ -34281,11 +34435,11 @@
       <w:pPr>
         <w:pStyle w:val="Heading2"/>
       </w:pPr>
-      <w:bookmarkStart w:id="52" w:name="_Toc189677114"/>
+      <w:bookmarkStart w:id="53" w:name="_Toc189843586"/>
       <w:r>
         <w:t>Delta Lake Documentation</w:t>
       </w:r>
-      <w:bookmarkEnd w:id="52"/>
+      <w:bookmarkEnd w:id="53"/>
     </w:p>
     <w:p>
       <w:pPr>
@@ -34366,11 +34520,11 @@
       <w:pPr>
         <w:pStyle w:val="Heading2"/>
       </w:pPr>
-      <w:bookmarkStart w:id="53" w:name="_Toc189677115"/>
+      <w:bookmarkStart w:id="54" w:name="_Toc189843587"/>
       <w:r>
         <w:t>Nessie Documentation</w:t>
       </w:r>
-      <w:bookmarkEnd w:id="53"/>
+      <w:bookmarkEnd w:id="54"/>
     </w:p>
     <w:p>
       <w:pPr>
@@ -34451,14 +34605,14 @@
       <w:pPr>
         <w:pStyle w:val="Heading2"/>
       </w:pPr>
-      <w:bookmarkStart w:id="54" w:name="_Toc189677116"/>
+      <w:bookmarkStart w:id="55" w:name="_Toc189843588"/>
       <w:r>
         <w:t xml:space="preserve">Minio </w:t>
       </w:r>
       <w:r>
         <w:t>Documentation</w:t>
       </w:r>
-      <w:bookmarkEnd w:id="54"/>
+      <w:bookmarkEnd w:id="55"/>
     </w:p>
     <w:p>
       <w:pPr>
@@ -34542,12 +34696,12 @@
       <w:pPr>
         <w:pStyle w:val="Heading2"/>
       </w:pPr>
-      <w:bookmarkStart w:id="55" w:name="_Toc189677117"/>
+      <w:bookmarkStart w:id="56" w:name="_Toc189843589"/>
       <w:r>
         <w:lastRenderedPageBreak/>
         <w:t>Docker Commands</w:t>
       </w:r>
-      <w:bookmarkEnd w:id="55"/>
+      <w:bookmarkEnd w:id="56"/>
     </w:p>
     <w:p>
       <w:pPr>

</xml_diff>